<commit_message>
Formatting of the directory
</commit_message>
<xml_diff>
--- a/Inputs/Text_input_form.docx
+++ b/Inputs/Text_input_form.docx
@@ -2453,6 +2453,7 @@
         <w:pStyle w:val="Heading1"/>
       </w:pPr>
       <w:r>
+        <w:lastRenderedPageBreak/>
         <w:t xml:space="preserve">Terms </w:t>
       </w:r>
       <w:r>
@@ -2538,7 +2539,7 @@
                   <w:jc w:val="center"/>
                 </w:pPr>
                 <w:r>
-                  <w:t>Yes</w:t>
+                  <w:t>No</w:t>
                 </w:r>
               </w:p>
             </w:tc>
@@ -5495,7 +5496,6 @@
                 <w:b/>
                 <w:bCs/>
               </w:rPr>
-              <w:lastRenderedPageBreak/>
               <w:t>Patient</w:t>
             </w:r>
           </w:p>
@@ -6787,6 +6787,7 @@
         <w:pStyle w:val="Heading1"/>
       </w:pPr>
       <w:r>
+        <w:lastRenderedPageBreak/>
         <w:t>Ethics statement</w:t>
       </w:r>
     </w:p>
@@ -8350,6 +8351,7 @@
             <w:permStart w:id="1241058793" w:edGrp="everyone" w:colFirst="1" w:colLast="1"/>
             <w:permEnd w:id="1396066263"/>
             <w:r>
+              <w:lastRenderedPageBreak/>
               <w:t>Goal3</w:t>
             </w:r>
           </w:p>
@@ -9945,6 +9947,7 @@
         <w:pStyle w:val="Heading2"/>
       </w:pPr>
       <w:r>
+        <w:lastRenderedPageBreak/>
         <w:t>Setup</w:t>
       </w:r>
     </w:p>
@@ -10800,7 +10803,6 @@
             <w:permEnd w:id="1230527458"/>
             <w:permEnd w:id="1751019209"/>
             <w:r>
-              <w:lastRenderedPageBreak/>
               <w:t>Critical task 6</w:t>
             </w:r>
           </w:p>
@@ -12162,6 +12164,7 @@
             <w:permEnd w:id="1508076169"/>
             <w:permEnd w:id="1635981158"/>
             <w:r>
+              <w:lastRenderedPageBreak/>
               <w:t>Critical task 3</w:t>
             </w:r>
           </w:p>
@@ -15554,7 +15557,6 @@
             <w:permEnd w:id="1573667993"/>
             <w:permEnd w:id="737353844"/>
             <w:r>
-              <w:lastRenderedPageBreak/>
               <w:t>Problem 9</w:t>
             </w:r>
           </w:p>
@@ -16441,6 +16443,7 @@
             </w:pPr>
             <w:permStart w:id="971641631" w:edGrp="everyone" w:colFirst="1" w:colLast="1"/>
             <w:r>
+              <w:lastRenderedPageBreak/>
               <w:t>Effectiveness_analysis1</w:t>
             </w:r>
           </w:p>
@@ -18798,7 +18801,6 @@
             <w:permEnd w:id="1104438476"/>
             <w:permEnd w:id="1048777390"/>
             <w:r>
-              <w:lastRenderedPageBreak/>
               <w:t>Critical task 9</w:t>
             </w:r>
           </w:p>
@@ -20804,6 +20806,7 @@
         <w:pStyle w:val="Heading2"/>
       </w:pPr>
       <w:r>
+        <w:lastRenderedPageBreak/>
         <w:t>Dwell times and revisits</w:t>
       </w:r>
     </w:p>
@@ -21316,7 +21319,6 @@
             </w:pPr>
             <w:permStart w:id="1011952263" w:edGrp="everyone" w:colFirst="1" w:colLast="1"/>
             <w:r>
-              <w:lastRenderedPageBreak/>
               <w:t>Dwell_times_and_revisits1</w:t>
             </w:r>
           </w:p>
@@ -22260,6 +22262,7 @@
                 <w:b/>
                 <w:bCs/>
               </w:rPr>
+              <w:lastRenderedPageBreak/>
               <w:t>Parameter</w:t>
             </w:r>
           </w:p>
@@ -22689,7 +22692,6 @@
         <w:pStyle w:val="Heading1"/>
       </w:pPr>
       <w:r>
-        <w:lastRenderedPageBreak/>
         <w:t>Conclusion</w:t>
       </w:r>
     </w:p>
@@ -23903,7 +23905,6 @@
             <w:permEnd w:id="63403732"/>
             <w:permEnd w:id="354750431"/>
             <w:r>
-              <w:lastRenderedPageBreak/>
               <w:t>Participant 8</w:t>
             </w:r>
           </w:p>

</xml_diff>